<commit_message>
Añadido mas contenido a memoria.
</commit_message>
<xml_diff>
--- a/Memoria.docx
+++ b/Memoria.docx
@@ -10,6 +10,7 @@
           <w:docPartUnique/>
         </w:docPartObj>
       </w:sdtPr>
+      <w:sdtEndPr/>
       <w:sdtContent>
         <w:p/>
         <w:tbl>
@@ -45,6 +46,7 @@
                 <w:dataBinding w:prefixMappings="xmlns:ns0='http://schemas.openxmlformats.org/officeDocument/2006/extended-properties'" w:xpath="/ns0:Properties[1]/ns0:Company[1]" w:storeItemID="{6668398D-A668-4E3E-A5EB-62B293D839F1}"/>
                 <w:text/>
               </w:sdtPr>
+              <w:sdtEndPr/>
               <w:sdtContent>
                 <w:tc>
                   <w:tcPr>
@@ -98,6 +100,7 @@
                   <w:dataBinding w:prefixMappings="xmlns:ns0='http://schemas.openxmlformats.org/package/2006/metadata/core-properties' xmlns:ns1='http://purl.org/dc/elements/1.1/'" w:xpath="/ns0:coreProperties[1]/ns1:title[1]" w:storeItemID="{6C3C8BC8-F283-45AE-878A-BAB7291924A1}"/>
                   <w:text/>
                 </w:sdtPr>
+                <w:sdtEndPr/>
                 <w:sdtContent>
                   <w:p>
                     <w:pPr>
@@ -117,7 +120,16 @@
                         <w:sz w:val="88"/>
                         <w:szCs w:val="88"/>
                       </w:rPr>
-                      <w:t>Proyecto sistemas distribuidos - 1</w:t>
+                      <w:t>Pr</w:t>
+                    </w:r>
+                    <w:r>
+                      <w:rPr>
+                        <w:rFonts w:asciiTheme="majorHAnsi" w:eastAsiaTheme="majorEastAsia" w:hAnsiTheme="majorHAnsi" w:cstheme="majorBidi"/>
+                        <w:color w:val="5B9BD5" w:themeColor="accent1"/>
+                        <w:sz w:val="88"/>
+                        <w:szCs w:val="88"/>
+                      </w:rPr>
+                      <w:t>oyecto sistemas distribuidos - RPC</w:t>
                     </w:r>
                   </w:p>
                 </w:sdtContent>
@@ -140,6 +152,7 @@
                 <w:dataBinding w:prefixMappings="xmlns:ns0='http://schemas.openxmlformats.org/package/2006/metadata/core-properties' xmlns:ns1='http://purl.org/dc/elements/1.1/'" w:xpath="/ns0:coreProperties[1]/ns1:subject[1]" w:storeItemID="{6C3C8BC8-F283-45AE-878A-BAB7291924A1}"/>
                 <w:text/>
               </w:sdtPr>
+              <w:sdtEndPr/>
               <w:sdtContent>
                 <w:tc>
                   <w:tcPr>
@@ -211,6 +224,7 @@
                   <w:dataBinding w:prefixMappings="xmlns:ns0='http://schemas.openxmlformats.org/package/2006/metadata/core-properties' xmlns:ns1='http://purl.org/dc/elements/1.1/'" w:xpath="/ns0:coreProperties[1]/ns1:creator[1]" w:storeItemID="{6C3C8BC8-F283-45AE-878A-BAB7291924A1}"/>
                   <w:text/>
                 </w:sdtPr>
+                <w:sdtEndPr/>
                 <w:sdtContent>
                   <w:p>
                     <w:pPr>
@@ -253,6 +267,7 @@
                     <w:calendar w:val="gregorian"/>
                   </w:date>
                 </w:sdtPr>
+                <w:sdtEndPr/>
                 <w:sdtContent>
                   <w:p>
                     <w:pPr>
@@ -295,6 +310,12 @@
     </w:sdt>
     <w:sdt>
       <w:sdtPr>
+        <w:rPr>
+          <w:rFonts w:asciiTheme="minorHAnsi" w:eastAsiaTheme="minorEastAsia" w:hAnsiTheme="minorHAnsi" w:cstheme="minorBidi"/>
+          <w:color w:val="auto"/>
+          <w:sz w:val="21"/>
+          <w:szCs w:val="21"/>
+        </w:rPr>
         <w:id w:val="-336621056"/>
         <w:docPartObj>
           <w:docPartGallery w:val="Table of Contents"/>
@@ -303,12 +324,8 @@
       </w:sdtPr>
       <w:sdtEndPr>
         <w:rPr>
-          <w:rFonts w:asciiTheme="minorHAnsi" w:eastAsiaTheme="minorEastAsia" w:hAnsiTheme="minorHAnsi" w:cstheme="minorBidi"/>
           <w:b/>
           <w:bCs/>
-          <w:color w:val="auto"/>
-          <w:sz w:val="21"/>
-          <w:szCs w:val="21"/>
         </w:rPr>
       </w:sdtEndPr>
       <w:sdtContent>
@@ -319,6 +336,14 @@
           <w:r>
             <w:t>Contenido</w:t>
           </w:r>
+        </w:p>
+        <w:p>
+          <w:pPr>
+            <w:pStyle w:val="TDC1"/>
+            <w:tabs>
+              <w:tab w:val="right" w:leader="dot" w:pos="8494"/>
+            </w:tabs>
+          </w:pPr>
         </w:p>
         <w:p>
           <w:pPr>
@@ -342,7 +367,7 @@
           <w:r>
             <w:fldChar w:fldCharType="separate"/>
           </w:r>
-          <w:hyperlink w:anchor="_Toc449346775" w:history="1">
+          <w:hyperlink w:anchor="_Toc449348308" w:history="1">
             <w:r>
               <w:rPr>
                 <w:rStyle w:val="Hipervnculo"/>
@@ -369,7 +394,7 @@
                 <w:noProof/>
                 <w:webHidden/>
               </w:rPr>
-              <w:instrText xml:space="preserve"> PAGEREF _Toc449346775 \h </w:instrText>
+              <w:instrText xml:space="preserve"> PAGEREF _Toc449348308 \h </w:instrText>
             </w:r>
             <w:r>
               <w:rPr>
@@ -401,6 +426,77 @@
           </w:hyperlink>
         </w:p>
         <w:p>
+          <w:pPr>
+            <w:pStyle w:val="TDC1"/>
+            <w:tabs>
+              <w:tab w:val="right" w:leader="dot" w:pos="8494"/>
+            </w:tabs>
+            <w:rPr>
+              <w:noProof/>
+              <w:sz w:val="22"/>
+              <w:szCs w:val="22"/>
+              <w:lang w:eastAsia="es-ES"/>
+            </w:rPr>
+          </w:pPr>
+          <w:hyperlink w:anchor="_Toc449348309" w:history="1">
+            <w:r>
+              <w:rPr>
+                <w:rStyle w:val="Hipervnculo"/>
+                <w:noProof/>
+              </w:rPr>
+              <w:t>Lenguaje Go. De dónde viene y hacia dónde va</w:t>
+            </w:r>
+            <w:r>
+              <w:rPr>
+                <w:noProof/>
+                <w:webHidden/>
+              </w:rPr>
+              <w:tab/>
+            </w:r>
+            <w:r>
+              <w:rPr>
+                <w:noProof/>
+                <w:webHidden/>
+              </w:rPr>
+              <w:fldChar w:fldCharType="begin"/>
+            </w:r>
+            <w:r>
+              <w:rPr>
+                <w:noProof/>
+                <w:webHidden/>
+              </w:rPr>
+              <w:instrText xml:space="preserve"> PAGEREF _Toc449348309 \h </w:instrText>
+            </w:r>
+            <w:r>
+              <w:rPr>
+                <w:noProof/>
+                <w:webHidden/>
+              </w:rPr>
+            </w:r>
+            <w:r>
+              <w:rPr>
+                <w:noProof/>
+                <w:webHidden/>
+              </w:rPr>
+              <w:fldChar w:fldCharType="separate"/>
+            </w:r>
+            <w:r>
+              <w:rPr>
+                <w:noProof/>
+                <w:webHidden/>
+              </w:rPr>
+              <w:t>3</w:t>
+            </w:r>
+            <w:r>
+              <w:rPr>
+                <w:noProof/>
+                <w:webHidden/>
+              </w:rPr>
+              <w:fldChar w:fldCharType="end"/>
+            </w:r>
+          </w:hyperlink>
+        </w:p>
+        <w:p>
           <w:r>
             <w:rPr>
               <w:b/>
@@ -422,7 +518,7 @@
       <w:pPr>
         <w:pStyle w:val="Ttulo1"/>
       </w:pPr>
-      <w:bookmarkStart w:id="0" w:name="_Toc449346775"/>
+      <w:bookmarkStart w:id="0" w:name="_Toc449348308"/>
       <w:r>
         <w:lastRenderedPageBreak/>
         <w:t>Introducción</w:t>
@@ -525,7 +621,7 @@
             <o:lock v:ext="edit" aspectratio="t"/>
           </v:shapetype>
           <v:shape id="_x0000_s1026" type="#_x0000_t75" style="position:absolute;margin-left:0;margin-top:4.05pt;width:203.6pt;height:228.4pt;z-index:251659264;mso-position-horizontal-relative:text;mso-position-vertical-relative:text">
-            <v:imagedata r:id="rId8" o:title="network "/>
+            <v:imagedata r:id="rId9" o:title="network "/>
             <w10:wrap type="square" side="right"/>
           </v:shape>
         </w:pict>
@@ -567,16 +663,386 @@
       <w:pPr>
         <w:pStyle w:val="Ttulo1"/>
       </w:pPr>
+      <w:bookmarkStart w:id="1" w:name="_Toc449348309"/>
       <w:r>
         <w:lastRenderedPageBreak/>
         <w:t>Lenguaje Go. De dónde viene y hacia dónde va</w:t>
       </w:r>
-      <w:bookmarkStart w:id="1" w:name="_GoBack"/>
       <w:bookmarkEnd w:id="1"/>
     </w:p>
     <w:p/>
+    <w:p>
+      <w:r>
+        <w:t>Como se ha comentado antes, la heterogeneidad de las plataformas usadas en este proyecto es evidente. Debido a que los nodos encargados del procesamiento de las imágenes pueden estar ubicados en distintos tipos de máquinas con distintos tipos de sistemas operativos y distintas arquitecturas de procesador es conveniente basar toda la parte interna del proyecto en un lenguaje que pueda ser compilado para diferentes tipos de máquinas de manera relativamente fácil.</w:t>
+      </w:r>
+      <w:r>
+        <w:t xml:space="preserve"> </w:t>
+      </w:r>
+    </w:p>
+    <w:p>
+      <w:r>
+        <w:rPr>
+          <w:b/>
+        </w:rPr>
+        <w:t>Go</w:t>
+      </w:r>
+      <w:r>
+        <w:t xml:space="preserve"> es un lenguaje de programación concurrente y compilado inspirado en la sintaxis de </w:t>
+      </w:r>
+      <w:r>
+        <w:rPr>
+          <w:b/>
+        </w:rPr>
+        <w:t>C</w:t>
+      </w:r>
+      <w:r>
+        <w:t xml:space="preserve">. Ha sido desarrollado por Google </w:t>
+      </w:r>
+      <w:r>
+        <w:t>y sus diseñadores iniciales son</w:t>
+      </w:r>
+    </w:p>
+    <w:p>
+      <w:r>
+        <w:rPr>
+          <w:b/>
+          <w:noProof/>
+          <w:lang w:eastAsia="es-ES"/>
+        </w:rPr>
+        <w:drawing>
+          <wp:anchor distT="0" distB="0" distL="114300" distR="114300" simplePos="0" relativeHeight="251664384" behindDoc="1" locked="0" layoutInCell="1" allowOverlap="1" wp14:anchorId="60A38C6C" wp14:editId="7D4F073D">
+            <wp:simplePos x="0" y="0"/>
+            <wp:positionH relativeFrom="column">
+              <wp:posOffset>3420055</wp:posOffset>
+            </wp:positionH>
+            <wp:positionV relativeFrom="paragraph">
+              <wp:posOffset>188512</wp:posOffset>
+            </wp:positionV>
+            <wp:extent cx="1938020" cy="1924050"/>
+            <wp:effectExtent l="0" t="0" r="5080" b="0"/>
+            <wp:wrapTight wrapText="bothSides">
+              <wp:wrapPolygon edited="0">
+                <wp:start x="0" y="0"/>
+                <wp:lineTo x="0" y="21386"/>
+                <wp:lineTo x="21444" y="21386"/>
+                <wp:lineTo x="21444" y="0"/>
+                <wp:lineTo x="0" y="0"/>
+              </wp:wrapPolygon>
+            </wp:wrapTight>
+            <wp:docPr id="1" name="Imagen 1" descr="C:\Users\dbaus\AppData\Local\Microsoft\Windows\INetCache\Content.Word\ken.jpg"/>
+            <wp:cNvGraphicFramePr>
+              <a:graphicFrameLocks xmlns:a="http://schemas.openxmlformats.org/drawingml/2006/main" noChangeAspect="1"/>
+            </wp:cNvGraphicFramePr>
+            <a:graphic xmlns:a="http://schemas.openxmlformats.org/drawingml/2006/main">
+              <a:graphicData uri="http://schemas.openxmlformats.org/drawingml/2006/picture">
+                <pic:pic xmlns:pic="http://schemas.openxmlformats.org/drawingml/2006/picture">
+                  <pic:nvPicPr>
+                    <pic:cNvPr id="0" name="Picture 9" descr="C:\Users\dbaus\AppData\Local\Microsoft\Windows\INetCache\Content.Word\ken.jpg"/>
+                    <pic:cNvPicPr>
+                      <a:picLocks noChangeAspect="1" noChangeArrowheads="1"/>
+                    </pic:cNvPicPr>
+                  </pic:nvPicPr>
+                  <pic:blipFill>
+                    <a:blip r:embed="rId10">
+                      <a:extLst>
+                        <a:ext uri="{28A0092B-C50C-407E-A947-70E740481C1C}">
+                          <a14:useLocalDpi xmlns:a14="http://schemas.microsoft.com/office/drawing/2010/main" val="0"/>
+                        </a:ext>
+                      </a:extLst>
+                    </a:blip>
+                    <a:srcRect/>
+                    <a:stretch>
+                      <a:fillRect/>
+                    </a:stretch>
+                  </pic:blipFill>
+                  <pic:spPr bwMode="auto">
+                    <a:xfrm>
+                      <a:off x="0" y="0"/>
+                      <a:ext cx="1938020" cy="1924050"/>
+                    </a:xfrm>
+                    <a:prstGeom prst="rect">
+                      <a:avLst/>
+                    </a:prstGeom>
+                    <a:noFill/>
+                    <a:ln>
+                      <a:noFill/>
+                    </a:ln>
+                  </pic:spPr>
+                </pic:pic>
+              </a:graphicData>
+            </a:graphic>
+            <wp14:sizeRelH relativeFrom="margin">
+              <wp14:pctWidth>0</wp14:pctWidth>
+            </wp14:sizeRelH>
+            <wp14:sizeRelV relativeFrom="margin">
+              <wp14:pctHeight>0</wp14:pctHeight>
+            </wp14:sizeRelV>
+          </wp:anchor>
+        </w:drawing>
+      </w:r>
+      <w:r>
+        <w:rPr>
+          <w:noProof/>
+        </w:rPr>
+        <w:pict>
+          <v:shape id="_x0000_s1028" type="#_x0000_t75" style="position:absolute;margin-left:129.3pt;margin-top:6.75pt;width:109.95pt;height:160.65pt;z-index:251663360;mso-position-horizontal-relative:text;mso-position-vertical-relative:text">
+            <v:imagedata r:id="rId11" o:title="rob"/>
+            <w10:wrap type="square"/>
+          </v:shape>
+        </w:pict>
+      </w:r>
+      <w:r>
+        <w:rPr>
+          <w:noProof/>
+        </w:rPr>
+        <w:pict>
+          <v:shape id="_x0000_s1027" type="#_x0000_t75" style="position:absolute;margin-left:0;margin-top:5.3pt;width:107.2pt;height:162.1pt;z-index:251661312;mso-position-horizontal-relative:text;mso-position-vertical-relative:text">
+            <v:imagedata r:id="rId12" o:title="robert"/>
+            <w10:wrap type="square"/>
+          </v:shape>
+        </w:pict>
+      </w:r>
+    </w:p>
+    <w:p>
+      <w:pPr>
+        <w:rPr>
+          <w:b/>
+        </w:rPr>
+      </w:pPr>
+      <w:r>
+        <w:t xml:space="preserve"> </w:t>
+      </w:r>
+      <w:r>
+        <w:rPr>
+          <w:b/>
+        </w:rPr>
+        <w:t xml:space="preserve"> </w:t>
+      </w:r>
+      <w:r>
+        <w:rPr>
+          <w:b/>
+        </w:rPr>
+        <w:t>Robert Griesemer</w:t>
+      </w:r>
+      <w:r>
+        <w:rPr>
+          <w:b/>
+        </w:rPr>
+        <w:tab/>
+      </w:r>
+      <w:r>
+        <w:rPr>
+          <w:b/>
+        </w:rPr>
+        <w:tab/>
+        <w:t>Ken Thompson</w:t>
+      </w:r>
+      <w:r>
+        <w:rPr>
+          <w:b/>
+        </w:rPr>
+        <w:tab/>
+      </w:r>
+      <w:r>
+        <w:rPr>
+          <w:b/>
+        </w:rPr>
+        <w:tab/>
+      </w:r>
+      <w:r>
+        <w:rPr>
+          <w:b/>
+        </w:rPr>
+        <w:tab/>
+        <w:t>Rob Pike</w:t>
+      </w:r>
+    </w:p>
+    <w:p>
+      <w:pPr>
+        <w:rPr>
+          <w:sz w:val="20"/>
+          <w:szCs w:val="16"/>
+        </w:rPr>
+      </w:pPr>
+      <w:r>
+        <w:rPr>
+          <w:sz w:val="20"/>
+          <w:szCs w:val="16"/>
+        </w:rPr>
+        <w:t>-V8 Javascript Engine</w:t>
+      </w:r>
+      <w:r>
+        <w:rPr>
+          <w:sz w:val="20"/>
+          <w:szCs w:val="16"/>
+        </w:rPr>
+        <w:tab/>
+      </w:r>
+      <w:r>
+        <w:rPr>
+          <w:sz w:val="20"/>
+          <w:szCs w:val="16"/>
+        </w:rPr>
+        <w:tab/>
+        <w:t>-Multics OS (60’s)</w:t>
+      </w:r>
+      <w:r>
+        <w:rPr>
+          <w:sz w:val="20"/>
+          <w:szCs w:val="16"/>
+        </w:rPr>
+        <w:tab/>
+      </w:r>
+      <w:r>
+        <w:rPr>
+          <w:sz w:val="20"/>
+          <w:szCs w:val="16"/>
+        </w:rPr>
+        <w:tab/>
+      </w:r>
+      <w:bookmarkStart w:id="2" w:name="_GoBack"/>
+      <w:bookmarkEnd w:id="2"/>
+      <w:r>
+        <w:rPr>
+          <w:sz w:val="20"/>
+          <w:szCs w:val="16"/>
+        </w:rPr>
+        <w:t>-Plan9</w:t>
+      </w:r>
+    </w:p>
+    <w:p>
+      <w:pPr>
+        <w:rPr>
+          <w:sz w:val="20"/>
+          <w:szCs w:val="16"/>
+        </w:rPr>
+      </w:pPr>
+      <w:r>
+        <w:rPr>
+          <w:sz w:val="20"/>
+          <w:szCs w:val="16"/>
+        </w:rPr>
+        <w:t>-Diseño de Java Hotspot</w:t>
+      </w:r>
+      <w:r>
+        <w:rPr>
+          <w:sz w:val="20"/>
+          <w:szCs w:val="16"/>
+        </w:rPr>
+        <w:tab/>
+      </w:r>
+      <w:r>
+        <w:rPr>
+          <w:sz w:val="20"/>
+          <w:szCs w:val="16"/>
+        </w:rPr>
+        <w:tab/>
+        <w:t>-Unix</w:t>
+      </w:r>
+      <w:r>
+        <w:rPr>
+          <w:sz w:val="20"/>
+          <w:szCs w:val="16"/>
+        </w:rPr>
+        <w:tab/>
+      </w:r>
+      <w:r>
+        <w:rPr>
+          <w:sz w:val="20"/>
+          <w:szCs w:val="16"/>
+        </w:rPr>
+        <w:tab/>
+      </w:r>
+      <w:r>
+        <w:rPr>
+          <w:sz w:val="20"/>
+          <w:szCs w:val="16"/>
+        </w:rPr>
+        <w:tab/>
+      </w:r>
+      <w:r>
+        <w:rPr>
+          <w:sz w:val="20"/>
+          <w:szCs w:val="16"/>
+        </w:rPr>
+        <w:tab/>
+        <w:t>-UTF-8</w:t>
+      </w:r>
+    </w:p>
+    <w:p>
+      <w:pPr>
+        <w:rPr>
+          <w:sz w:val="20"/>
+          <w:szCs w:val="16"/>
+        </w:rPr>
+      </w:pPr>
+      <w:r>
+        <w:rPr>
+          <w:sz w:val="20"/>
+          <w:szCs w:val="16"/>
+        </w:rPr>
+        <w:t>-Strongtalk</w:t>
+      </w:r>
+      <w:r>
+        <w:rPr>
+          <w:sz w:val="20"/>
+          <w:szCs w:val="16"/>
+        </w:rPr>
+        <w:tab/>
+      </w:r>
+      <w:r>
+        <w:rPr>
+          <w:sz w:val="20"/>
+          <w:szCs w:val="16"/>
+        </w:rPr>
+        <w:tab/>
+      </w:r>
+      <w:r>
+        <w:rPr>
+          <w:sz w:val="20"/>
+          <w:szCs w:val="16"/>
+        </w:rPr>
+        <w:tab/>
+        <w:t>-Lenguaje B , UTF-8</w:t>
+      </w:r>
+    </w:p>
+    <w:p>
+      <w:pPr>
+        <w:rPr>
+          <w:b/>
+        </w:rPr>
+      </w:pPr>
+    </w:p>
+    <w:p>
+      <w:pPr>
+        <w:rPr>
+          <w:b/>
+        </w:rPr>
+      </w:pPr>
+    </w:p>
+    <w:p>
+      <w:pPr>
+        <w:rPr>
+          <w:b/>
+        </w:rPr>
+      </w:pPr>
+    </w:p>
+    <w:p>
+      <w:pPr>
+        <w:rPr>
+          <w:b/>
+        </w:rPr>
+      </w:pPr>
+    </w:p>
+    <w:p>
+      <w:pPr>
+        <w:rPr>
+          <w:b/>
+        </w:rPr>
+      </w:pPr>
+    </w:p>
     <w:sectPr>
-      <w:footerReference w:type="default" r:id="rId9"/>
+      <w:footerReference w:type="default" r:id="rId13"/>
       <w:pgSz w:w="11906" w:h="16838"/>
       <w:pgMar w:top="1417" w:right="1701" w:bottom="1417" w:left="1701" w:header="708" w:footer="708" w:gutter="0"/>
       <w:pgNumType w:start="0"/>
@@ -623,6 +1089,7 @@
         <w:docPartUnique/>
       </w:docPartObj>
     </w:sdtPr>
+    <w:sdtEndPr/>
     <w:sdtContent>
       <w:p>
         <w:pPr>
@@ -884,6 +1351,192 @@
 </w:footnotes>
 </file>
 
+<file path=word/numbering.xml><?xml version="1.0" encoding="utf-8"?>
+<w:numbering xmlns:wpc="http://schemas.microsoft.com/office/word/2010/wordprocessingCanvas" xmlns:cx="http://schemas.microsoft.com/office/drawing/2014/chartex" xmlns:cx1="http://schemas.microsoft.com/office/drawing/2015/9/8/chartex" xmlns:cx2="http://schemas.microsoft.com/office/drawing/2015/10/21/chartex" xmlns:mc="http://schemas.openxmlformats.org/markup-compatibility/2006" xmlns:o="urn:schemas-microsoft-com:office:office" xmlns:r="http://schemas.openxmlformats.org/officeDocument/2006/relationships" xmlns:m="http://schemas.openxmlformats.org/officeDocument/2006/math" xmlns:v="urn:schemas-microsoft-com:vml" xmlns:wp14="http://schemas.microsoft.com/office/word/2010/wordprocessingDrawing" xmlns:wp="http://schemas.openxmlformats.org/drawingml/2006/wordprocessingDrawing" xmlns:w10="urn:schemas-microsoft-com:office:word" xmlns:w="http://schemas.openxmlformats.org/wordprocessingml/2006/main" xmlns:w14="http://schemas.microsoft.com/office/word/2010/wordml" xmlns:w15="http://schemas.microsoft.com/office/word/2012/wordml" xmlns:w16se="http://schemas.microsoft.com/office/word/2015/wordml/symex" xmlns:wpg="http://schemas.microsoft.com/office/word/2010/wordprocessingGroup" xmlns:wpi="http://schemas.microsoft.com/office/word/2010/wordprocessingInk" xmlns:wne="http://schemas.microsoft.com/office/word/2006/wordml" xmlns:wps="http://schemas.microsoft.com/office/word/2010/wordprocessingShape" mc:Ignorable="w14 w15 w16se wp14">
+  <w:abstractNum w:abstractNumId="0" w15:restartNumberingAfterBreak="0">
+    <w:nsid w:val="371308C5"/>
+    <w:multiLevelType w:val="hybridMultilevel"/>
+    <w:tmpl w:val="2708E5A4"/>
+    <w:lvl w:ilvl="0" w:tplc="0C0A0001">
+      <w:start w:val="1"/>
+      <w:numFmt w:val="bullet"/>
+      <w:lvlText w:val=""/>
+      <w:lvlJc w:val="left"/>
+      <w:pPr>
+        <w:ind w:left="720" w:hanging="360"/>
+      </w:pPr>
+      <w:rPr>
+        <w:rFonts w:ascii="Symbol" w:hAnsi="Symbol" w:hint="default"/>
+      </w:rPr>
+    </w:lvl>
+    <w:lvl w:ilvl="1" w:tplc="0C0A0019" w:tentative="1">
+      <w:start w:val="1"/>
+      <w:numFmt w:val="lowerLetter"/>
+      <w:lvlText w:val="%2."/>
+      <w:lvlJc w:val="left"/>
+      <w:pPr>
+        <w:ind w:left="1440" w:hanging="360"/>
+      </w:pPr>
+    </w:lvl>
+    <w:lvl w:ilvl="2" w:tplc="0C0A001B" w:tentative="1">
+      <w:start w:val="1"/>
+      <w:numFmt w:val="lowerRoman"/>
+      <w:lvlText w:val="%3."/>
+      <w:lvlJc w:val="right"/>
+      <w:pPr>
+        <w:ind w:left="2160" w:hanging="180"/>
+      </w:pPr>
+    </w:lvl>
+    <w:lvl w:ilvl="3" w:tplc="0C0A000F" w:tentative="1">
+      <w:start w:val="1"/>
+      <w:numFmt w:val="decimal"/>
+      <w:lvlText w:val="%4."/>
+      <w:lvlJc w:val="left"/>
+      <w:pPr>
+        <w:ind w:left="2880" w:hanging="360"/>
+      </w:pPr>
+    </w:lvl>
+    <w:lvl w:ilvl="4" w:tplc="0C0A0019" w:tentative="1">
+      <w:start w:val="1"/>
+      <w:numFmt w:val="lowerLetter"/>
+      <w:lvlText w:val="%5."/>
+      <w:lvlJc w:val="left"/>
+      <w:pPr>
+        <w:ind w:left="3600" w:hanging="360"/>
+      </w:pPr>
+    </w:lvl>
+    <w:lvl w:ilvl="5" w:tplc="0C0A001B" w:tentative="1">
+      <w:start w:val="1"/>
+      <w:numFmt w:val="lowerRoman"/>
+      <w:lvlText w:val="%6."/>
+      <w:lvlJc w:val="right"/>
+      <w:pPr>
+        <w:ind w:left="4320" w:hanging="180"/>
+      </w:pPr>
+    </w:lvl>
+    <w:lvl w:ilvl="6" w:tplc="0C0A000F" w:tentative="1">
+      <w:start w:val="1"/>
+      <w:numFmt w:val="decimal"/>
+      <w:lvlText w:val="%7."/>
+      <w:lvlJc w:val="left"/>
+      <w:pPr>
+        <w:ind w:left="5040" w:hanging="360"/>
+      </w:pPr>
+    </w:lvl>
+    <w:lvl w:ilvl="7" w:tplc="0C0A0019" w:tentative="1">
+      <w:start w:val="1"/>
+      <w:numFmt w:val="lowerLetter"/>
+      <w:lvlText w:val="%8."/>
+      <w:lvlJc w:val="left"/>
+      <w:pPr>
+        <w:ind w:left="5760" w:hanging="360"/>
+      </w:pPr>
+    </w:lvl>
+    <w:lvl w:ilvl="8" w:tplc="0C0A001B" w:tentative="1">
+      <w:start w:val="1"/>
+      <w:numFmt w:val="lowerRoman"/>
+      <w:lvlText w:val="%9."/>
+      <w:lvlJc w:val="right"/>
+      <w:pPr>
+        <w:ind w:left="6480" w:hanging="180"/>
+      </w:pPr>
+    </w:lvl>
+  </w:abstractNum>
+  <w:abstractNum w:abstractNumId="1" w15:restartNumberingAfterBreak="0">
+    <w:nsid w:val="5DC215CA"/>
+    <w:multiLevelType w:val="hybridMultilevel"/>
+    <w:tmpl w:val="1B2A7104"/>
+    <w:lvl w:ilvl="0" w:tplc="0C0A000F">
+      <w:start w:val="1"/>
+      <w:numFmt w:val="decimal"/>
+      <w:lvlText w:val="%1."/>
+      <w:lvlJc w:val="left"/>
+      <w:pPr>
+        <w:ind w:left="720" w:hanging="360"/>
+      </w:pPr>
+    </w:lvl>
+    <w:lvl w:ilvl="1" w:tplc="0C0A0019" w:tentative="1">
+      <w:start w:val="1"/>
+      <w:numFmt w:val="lowerLetter"/>
+      <w:lvlText w:val="%2."/>
+      <w:lvlJc w:val="left"/>
+      <w:pPr>
+        <w:ind w:left="1440" w:hanging="360"/>
+      </w:pPr>
+    </w:lvl>
+    <w:lvl w:ilvl="2" w:tplc="0C0A001B" w:tentative="1">
+      <w:start w:val="1"/>
+      <w:numFmt w:val="lowerRoman"/>
+      <w:lvlText w:val="%3."/>
+      <w:lvlJc w:val="right"/>
+      <w:pPr>
+        <w:ind w:left="2160" w:hanging="180"/>
+      </w:pPr>
+    </w:lvl>
+    <w:lvl w:ilvl="3" w:tplc="0C0A000F" w:tentative="1">
+      <w:start w:val="1"/>
+      <w:numFmt w:val="decimal"/>
+      <w:lvlText w:val="%4."/>
+      <w:lvlJc w:val="left"/>
+      <w:pPr>
+        <w:ind w:left="2880" w:hanging="360"/>
+      </w:pPr>
+    </w:lvl>
+    <w:lvl w:ilvl="4" w:tplc="0C0A0019" w:tentative="1">
+      <w:start w:val="1"/>
+      <w:numFmt w:val="lowerLetter"/>
+      <w:lvlText w:val="%5."/>
+      <w:lvlJc w:val="left"/>
+      <w:pPr>
+        <w:ind w:left="3600" w:hanging="360"/>
+      </w:pPr>
+    </w:lvl>
+    <w:lvl w:ilvl="5" w:tplc="0C0A001B" w:tentative="1">
+      <w:start w:val="1"/>
+      <w:numFmt w:val="lowerRoman"/>
+      <w:lvlText w:val="%6."/>
+      <w:lvlJc w:val="right"/>
+      <w:pPr>
+        <w:ind w:left="4320" w:hanging="180"/>
+      </w:pPr>
+    </w:lvl>
+    <w:lvl w:ilvl="6" w:tplc="0C0A000F" w:tentative="1">
+      <w:start w:val="1"/>
+      <w:numFmt w:val="decimal"/>
+      <w:lvlText w:val="%7."/>
+      <w:lvlJc w:val="left"/>
+      <w:pPr>
+        <w:ind w:left="5040" w:hanging="360"/>
+      </w:pPr>
+    </w:lvl>
+    <w:lvl w:ilvl="7" w:tplc="0C0A0019" w:tentative="1">
+      <w:start w:val="1"/>
+      <w:numFmt w:val="lowerLetter"/>
+      <w:lvlText w:val="%8."/>
+      <w:lvlJc w:val="left"/>
+      <w:pPr>
+        <w:ind w:left="5760" w:hanging="360"/>
+      </w:pPr>
+    </w:lvl>
+    <w:lvl w:ilvl="8" w:tplc="0C0A001B" w:tentative="1">
+      <w:start w:val="1"/>
+      <w:numFmt w:val="lowerRoman"/>
+      <w:lvlText w:val="%9."/>
+      <w:lvlJc w:val="right"/>
+      <w:pPr>
+        <w:ind w:left="6480" w:hanging="180"/>
+      </w:pPr>
+    </w:lvl>
+  </w:abstractNum>
+  <w:num w:numId="1">
+    <w:abstractNumId w:val="1"/>
+  </w:num>
+  <w:num w:numId="2">
+    <w:abstractNumId w:val="0"/>
+  </w:num>
+</w:numbering>
+</file>
+
 <file path=word/styles.xml><?xml version="1.0" encoding="utf-8"?>
 <w:styles xmlns:mc="http://schemas.openxmlformats.org/markup-compatibility/2006" xmlns:r="http://schemas.openxmlformats.org/officeDocument/2006/relationships" xmlns:w="http://schemas.openxmlformats.org/wordprocessingml/2006/main" xmlns:w14="http://schemas.microsoft.com/office/word/2010/wordml" xmlns:w15="http://schemas.microsoft.com/office/word/2012/wordml" xmlns:w16se="http://schemas.microsoft.com/office/word/2015/wordml/symex" mc:Ignorable="w14 w15 w16se">
   <w:docDefaults>
@@ -1007,6 +1660,7 @@
     <w:lsdException w:name="HTML Sample" w:semiHidden="1" w:unhideWhenUsed="1"/>
     <w:lsdException w:name="HTML Typewriter" w:semiHidden="1" w:unhideWhenUsed="1"/>
     <w:lsdException w:name="HTML Variable" w:semiHidden="1" w:unhideWhenUsed="1"/>
+    <w:lsdException w:name="Normal Table" w:semiHidden="1" w:unhideWhenUsed="1"/>
     <w:lsdException w:name="annotation subject" w:semiHidden="1" w:unhideWhenUsed="1"/>
     <w:lsdException w:name="No List" w:semiHidden="1" w:unhideWhenUsed="1"/>
     <w:lsdException w:name="Outline List 1" w:semiHidden="1" w:unhideWhenUsed="1"/>
@@ -1053,8 +1707,10 @@
     <w:lsdException w:name="Table Subtle 2" w:semiHidden="1" w:unhideWhenUsed="1"/>
     <w:lsdException w:name="Table Web 1" w:semiHidden="1" w:unhideWhenUsed="1"/>
     <w:lsdException w:name="Table Web 2" w:semiHidden="1" w:unhideWhenUsed="1"/>
+    <w:lsdException w:name="Table Web 3" w:semiHidden="1" w:unhideWhenUsed="1"/>
     <w:lsdException w:name="Balloon Text" w:semiHidden="1" w:unhideWhenUsed="1"/>
     <w:lsdException w:name="Table Grid" w:uiPriority="39"/>
+    <w:lsdException w:name="Table Theme" w:semiHidden="1" w:unhideWhenUsed="1"/>
     <w:lsdException w:name="Placeholder Text" w:semiHidden="1"/>
     <w:lsdException w:name="No Spacing" w:uiPriority="1" w:qFormat="1"/>
     <w:lsdException w:name="Light Shading" w:uiPriority="60"/>
@@ -1486,6 +2142,7 @@
   <w:style w:type="character" w:default="1" w:styleId="Fuentedeprrafopredeter">
     <w:name w:val="Default Paragraph Font"/>
     <w:uiPriority w:val="1"/>
+    <w:semiHidden/>
     <w:unhideWhenUsed/>
   </w:style>
   <w:style w:type="table" w:default="1" w:styleId="Tablanormal">
@@ -1960,6 +2617,17 @@
       <w:color w:val="0563C1" w:themeColor="hyperlink"/>
       <w:u w:val="single"/>
     </w:rPr>
+  </w:style>
+  <w:style w:type="paragraph" w:styleId="Prrafodelista">
+    <w:name w:val="List Paragraph"/>
+    <w:basedOn w:val="Normal"/>
+    <w:uiPriority w:val="34"/>
+    <w:qFormat/>
+    <w:rsid w:val="004E16AB"/>
+    <w:pPr>
+      <w:ind w:left="720"/>
+      <w:contextualSpacing/>
+    </w:pPr>
   </w:style>
 </w:styles>
 </file>
@@ -2129,19 +2797,26 @@
 
 <file path=word/glossary/fontTable.xml><?xml version="1.0" encoding="utf-8"?>
 <w:fonts xmlns:mc="http://schemas.openxmlformats.org/markup-compatibility/2006" xmlns:r="http://schemas.openxmlformats.org/officeDocument/2006/relationships" xmlns:w="http://schemas.openxmlformats.org/wordprocessingml/2006/main" xmlns:w14="http://schemas.microsoft.com/office/word/2010/wordml" xmlns:w15="http://schemas.microsoft.com/office/word/2012/wordml" xmlns:w16se="http://schemas.microsoft.com/office/word/2015/wordml/symex" mc:Ignorable="w14 w15 w16se">
-  <w:font w:name="Calibri">
-    <w:panose1 w:val="020F0502020204030204"/>
-    <w:charset w:val="00"/>
-    <w:family w:val="swiss"/>
+  <w:font w:name="Symbol">
+    <w:panose1 w:val="05050102010706020507"/>
+    <w:charset w:val="02"/>
+    <w:family w:val="roman"/>
     <w:pitch w:val="variable"/>
-    <w:sig w:usb0="E10002FF" w:usb1="4000ACFF" w:usb2="00000009" w:usb3="00000000" w:csb0="0000019F" w:csb1="00000000"/>
+    <w:sig w:usb0="00000000" w:usb1="10000000" w:usb2="00000000" w:usb3="00000000" w:csb0="80000000" w:csb1="00000000"/>
   </w:font>
   <w:font w:name="Times New Roman">
     <w:panose1 w:val="02020603050405020304"/>
     <w:charset w:val="00"/>
     <w:family w:val="roman"/>
     <w:pitch w:val="variable"/>
-    <w:sig w:usb0="E0002AFF" w:usb1="C0007843" w:usb2="00000009" w:usb3="00000000" w:csb0="000001FF" w:csb1="00000000"/>
+    <w:sig w:usb0="E0002EFF" w:usb1="C0007843" w:usb2="00000009" w:usb3="00000000" w:csb0="000001FF" w:csb1="00000000"/>
+  </w:font>
+  <w:font w:name="Calibri">
+    <w:panose1 w:val="020F0502020204030204"/>
+    <w:charset w:val="00"/>
+    <w:family w:val="swiss"/>
+    <w:pitch w:val="variable"/>
+    <w:sig w:usb0="E00002FF" w:usb1="4000ACFF" w:usb2="00000001" w:usb3="00000000" w:csb0="0000019F" w:csb1="00000000"/>
   </w:font>
   <w:font w:name="Calibri Light">
     <w:panose1 w:val="020F0302020204030204"/>
@@ -2169,8 +2844,10 @@
   </w:compat>
   <w:rsids>
     <w:rsidRoot w:val="00294FD0"/>
+    <w:rsid w:val="00125DF3"/>
     <w:rsid w:val="00294FD0"/>
     <w:rsid w:val="00415A95"/>
+    <w:rsid w:val="00524590"/>
   </w:rsids>
   <m:mathPr>
     <m:mathFont m:val="Cambria Math"/>
@@ -2930,7 +3607,7 @@
 </file>
 
 <file path=customXml/itemProps2.xml><?xml version="1.0" encoding="utf-8"?>
-<ds:datastoreItem xmlns:ds="http://schemas.openxmlformats.org/officeDocument/2006/customXml" ds:itemID="{8FAAC18E-EB4C-4F07-B52F-27D5C731AB33}">
+<ds:datastoreItem xmlns:ds="http://schemas.openxmlformats.org/officeDocument/2006/customXml" ds:itemID="{E5CCD700-AF3C-40F2-85CC-CA0E10B017B3}">
   <ds:schemaRefs>
     <ds:schemaRef ds:uri="http://schemas.openxmlformats.org/officeDocument/2006/bibliography"/>
   </ds:schemaRefs>

</xml_diff>

<commit_message>
Actualizacion de memoria - Mas contenido
</commit_message>
<xml_diff>
--- a/Memoria.docx
+++ b/Memoria.docx
@@ -367,7 +367,7 @@
           <w:r>
             <w:fldChar w:fldCharType="separate"/>
           </w:r>
-          <w:hyperlink w:anchor="_Toc449348308" w:history="1">
+          <w:hyperlink w:anchor="_Toc449542925" w:history="1">
             <w:r>
               <w:rPr>
                 <w:rStyle w:val="Hipervnculo"/>
@@ -394,7 +394,7 @@
                 <w:noProof/>
                 <w:webHidden/>
               </w:rPr>
-              <w:instrText xml:space="preserve"> PAGEREF _Toc449348308 \h </w:instrText>
+              <w:instrText xml:space="preserve"> PAGEREF _Toc449542925 \h </w:instrText>
             </w:r>
             <w:r>
               <w:rPr>
@@ -438,7 +438,7 @@
               <w:lang w:eastAsia="es-ES"/>
             </w:rPr>
           </w:pPr>
-          <w:hyperlink w:anchor="_Toc449348309" w:history="1">
+          <w:hyperlink w:anchor="_Toc449542926" w:history="1">
             <w:r>
               <w:rPr>
                 <w:rStyle w:val="Hipervnculo"/>
@@ -465,7 +465,7 @@
                 <w:noProof/>
                 <w:webHidden/>
               </w:rPr>
-              <w:instrText xml:space="preserve"> PAGEREF _Toc449348309 \h </w:instrText>
+              <w:instrText xml:space="preserve"> PAGEREF _Toc449542926 \h </w:instrText>
             </w:r>
             <w:r>
               <w:rPr>
@@ -497,6 +497,74 @@
           </w:hyperlink>
         </w:p>
         <w:p>
+          <w:pPr>
+            <w:pStyle w:val="TDC2"/>
+            <w:tabs>
+              <w:tab w:val="right" w:leader="dot" w:pos="8494"/>
+            </w:tabs>
+            <w:rPr>
+              <w:noProof/>
+            </w:rPr>
+          </w:pPr>
+          <w:hyperlink w:anchor="_Toc449542927" w:history="1">
+            <w:r>
+              <w:rPr>
+                <w:rStyle w:val="Hipervnculo"/>
+                <w:noProof/>
+              </w:rPr>
+              <w:t>Paquetes de GO</w:t>
+            </w:r>
+            <w:r>
+              <w:rPr>
+                <w:noProof/>
+                <w:webHidden/>
+              </w:rPr>
+              <w:tab/>
+            </w:r>
+            <w:r>
+              <w:rPr>
+                <w:noProof/>
+                <w:webHidden/>
+              </w:rPr>
+              <w:fldChar w:fldCharType="begin"/>
+            </w:r>
+            <w:r>
+              <w:rPr>
+                <w:noProof/>
+                <w:webHidden/>
+              </w:rPr>
+              <w:instrText xml:space="preserve"> PAGEREF _Toc449542927 \h </w:instrText>
+            </w:r>
+            <w:r>
+              <w:rPr>
+                <w:noProof/>
+                <w:webHidden/>
+              </w:rPr>
+            </w:r>
+            <w:r>
+              <w:rPr>
+                <w:noProof/>
+                <w:webHidden/>
+              </w:rPr>
+              <w:fldChar w:fldCharType="separate"/>
+            </w:r>
+            <w:r>
+              <w:rPr>
+                <w:noProof/>
+                <w:webHidden/>
+              </w:rPr>
+              <w:t>4</w:t>
+            </w:r>
+            <w:r>
+              <w:rPr>
+                <w:noProof/>
+                <w:webHidden/>
+              </w:rPr>
+              <w:fldChar w:fldCharType="end"/>
+            </w:r>
+          </w:hyperlink>
+        </w:p>
+        <w:p>
           <w:r>
             <w:rPr>
               <w:b/>
@@ -518,7 +586,7 @@
       <w:pPr>
         <w:pStyle w:val="Ttulo1"/>
       </w:pPr>
-      <w:bookmarkStart w:id="0" w:name="_Toc449348308"/>
+      <w:bookmarkStart w:id="0" w:name="_Toc449542925"/>
       <w:r>
         <w:lastRenderedPageBreak/>
         <w:t>Introducción</w:t>
@@ -632,16 +700,31 @@
     </w:p>
     <w:p>
       <w:r>
-        <w:t xml:space="preserve">La imagen se envía automáticamente al servidor back-end donde este distribuye la carga de trabajo a uno de los nodos que tenga libre para procesar la imagen. </w:t>
-      </w:r>
-      <w:r>
-        <w:t>Una vez se obtenga la respuesta se le envía al cliente el resultado de la digitalización de ese carácter.</w:t>
+        <w:t>La imagen se envía automáticamente al servidor back-end donde este distribuye la carga de trabajo a uno de los nodos que tenga</w:t>
+      </w:r>
+      <w:r>
+        <w:t xml:space="preserve"> libre para procesar la imagen. Estos nodos utilizan una librería de </w:t>
+      </w:r>
+      <w:r>
+        <w:rPr>
+          <w:b/>
+        </w:rPr>
+        <w:t>Python</w:t>
+      </w:r>
+      <w:r>
+        <w:t xml:space="preserve"> llamada </w:t>
+      </w:r>
+      <w:r>
+        <w:rPr>
+          <w:b/>
+        </w:rPr>
+        <w:t>TensorFlow</w:t>
+      </w:r>
+      <w:r>
+        <w:t xml:space="preserve"> para descifrar el carácter que contiene la imagen. Una vez conseguido este carácter la respuesta se envía al servidor front-end, donde el usuario puede ver el resultado de la operación.</w:t>
       </w:r>
     </w:p>
     <w:p/>
-    <w:p/>
-    <w:p/>
-    <w:p/>
     <w:p>
       <w:r>
         <w:t xml:space="preserve">Ya que es un proyecto donde la heterogeneidad de las plataformas donde se va a trabajar es evidente (un nodo puede ser un ordenador con Windows, una Raspberry Pi con una distribución de debían o un servidor basado en Mac OSX, por ejemplo) hemos decidido utilizar el lenguaje </w:t>
@@ -663,7 +746,7 @@
       <w:pPr>
         <w:pStyle w:val="Ttulo1"/>
       </w:pPr>
-      <w:bookmarkStart w:id="1" w:name="_Toc449348309"/>
+      <w:bookmarkStart w:id="1" w:name="_Toc449542926"/>
       <w:r>
         <w:lastRenderedPageBreak/>
         <w:t>Lenguaje Go. De dónde viene y hacia dónde va</w:t>
@@ -710,7 +793,7 @@
           <w:lang w:eastAsia="es-ES"/>
         </w:rPr>
         <w:drawing>
-          <wp:anchor distT="0" distB="0" distL="114300" distR="114300" simplePos="0" relativeHeight="251664384" behindDoc="1" locked="0" layoutInCell="1" allowOverlap="1" wp14:anchorId="60A38C6C" wp14:editId="7D4F073D">
+          <wp:anchor distT="0" distB="0" distL="114300" distR="114300" simplePos="0" relativeHeight="251664384" behindDoc="1" locked="0" layoutInCell="1" allowOverlap="1" wp14:anchorId="086D033C" wp14:editId="5921BA8F">
             <wp:simplePos x="0" y="0"/>
             <wp:positionH relativeFrom="column">
               <wp:posOffset>3420055</wp:posOffset>
@@ -899,15 +982,66 @@
           <w:szCs w:val="16"/>
         </w:rPr>
         <w:tab/>
-      </w:r>
-      <w:bookmarkStart w:id="2" w:name="_GoBack"/>
-      <w:bookmarkEnd w:id="2"/>
-      <w:r>
+        <w:t>-Plan9</w:t>
+      </w:r>
+    </w:p>
+    <w:p>
+      <w:pPr>
         <w:rPr>
           <w:sz w:val="20"/>
           <w:szCs w:val="16"/>
         </w:rPr>
-        <w:t>-Plan9</w:t>
+      </w:pPr>
+      <w:r>
+        <w:rPr>
+          <w:sz w:val="20"/>
+          <w:szCs w:val="16"/>
+        </w:rPr>
+        <w:t>-Diseño de Java Hotspot</w:t>
+      </w:r>
+      <w:r>
+        <w:rPr>
+          <w:sz w:val="20"/>
+          <w:szCs w:val="16"/>
+        </w:rPr>
+        <w:tab/>
+      </w:r>
+      <w:r>
+        <w:rPr>
+          <w:sz w:val="20"/>
+          <w:szCs w:val="16"/>
+        </w:rPr>
+        <w:tab/>
+        <w:t>-Unix</w:t>
+      </w:r>
+      <w:r>
+        <w:rPr>
+          <w:sz w:val="20"/>
+          <w:szCs w:val="16"/>
+        </w:rPr>
+        <w:tab/>
+      </w:r>
+      <w:r>
+        <w:rPr>
+          <w:sz w:val="20"/>
+          <w:szCs w:val="16"/>
+        </w:rPr>
+        <w:tab/>
+      </w:r>
+      <w:r>
+        <w:rPr>
+          <w:sz w:val="20"/>
+          <w:szCs w:val="16"/>
+        </w:rPr>
+        <w:tab/>
+      </w:r>
+      <w:r>
+        <w:rPr>
+          <w:sz w:val="20"/>
+          <w:szCs w:val="16"/>
+        </w:rPr>
+        <w:tab/>
+        <w:t>-UTF-8</w:t>
       </w:r>
     </w:p>
     <w:p>
@@ -922,7 +1056,7 @@
           <w:sz w:val="20"/>
           <w:szCs w:val="16"/>
         </w:rPr>
-        <w:t>-Diseño de Java Hotspot</w:t>
+        <w:t>-Strongtalk</w:t>
       </w:r>
       <w:r>
         <w:rPr>
@@ -937,7 +1071,6 @@
           <w:szCs w:val="16"/>
         </w:rPr>
         <w:tab/>
-        <w:t>-Unix</w:t>
       </w:r>
       <w:r>
         <w:rPr>
@@ -945,101 +1078,462 @@
           <w:szCs w:val="16"/>
         </w:rPr>
         <w:tab/>
-      </w:r>
-      <w:r>
-        <w:rPr>
-          <w:sz w:val="20"/>
-          <w:szCs w:val="16"/>
-        </w:rPr>
-        <w:tab/>
-      </w:r>
-      <w:r>
-        <w:rPr>
-          <w:sz w:val="20"/>
-          <w:szCs w:val="16"/>
-        </w:rPr>
-        <w:tab/>
-      </w:r>
-      <w:r>
-        <w:rPr>
-          <w:sz w:val="20"/>
-          <w:szCs w:val="16"/>
-        </w:rPr>
-        <w:tab/>
-        <w:t>-UTF-8</w:t>
+        <w:t>-Lenguaje B , UTF-8</w:t>
+      </w:r>
+    </w:p>
+    <w:p/>
+    <w:p>
+      <w:r>
+        <w:t>Se puede decir que “nació” en 2009 y es un lenguaje al que hoy en día están migrando sus servidores muchas empresas.</w:t>
       </w:r>
     </w:p>
     <w:p>
-      <w:pPr>
-        <w:rPr>
-          <w:sz w:val="20"/>
-          <w:szCs w:val="16"/>
-        </w:rPr>
-      </w:pPr>
-      <w:r>
-        <w:rPr>
-          <w:sz w:val="20"/>
-          <w:szCs w:val="16"/>
-        </w:rPr>
-        <w:t>-Strongtalk</w:t>
-      </w:r>
-      <w:r>
-        <w:rPr>
-          <w:sz w:val="20"/>
-          <w:szCs w:val="16"/>
-        </w:rPr>
-        <w:tab/>
-      </w:r>
-      <w:r>
-        <w:rPr>
-          <w:sz w:val="20"/>
-          <w:szCs w:val="16"/>
-        </w:rPr>
-        <w:tab/>
-      </w:r>
-      <w:r>
-        <w:rPr>
-          <w:sz w:val="20"/>
-          <w:szCs w:val="16"/>
-        </w:rPr>
-        <w:tab/>
-        <w:t>-Lenguaje B , UTF-8</w:t>
+      <w:r>
+        <w:t>Algunas de sus características básicas:</w:t>
       </w:r>
     </w:p>
     <w:p>
       <w:pPr>
-        <w:rPr>
-          <w:b/>
-        </w:rPr>
-      </w:pPr>
+        <w:numPr>
+          <w:ilvl w:val="0"/>
+          <w:numId w:val="3"/>
+        </w:numPr>
+        <w:shd w:val="clear" w:color="auto" w:fill="FFFFFF"/>
+        <w:spacing w:before="100" w:beforeAutospacing="1" w:after="210" w:line="240" w:lineRule="auto"/>
+        <w:ind w:left="450"/>
+        <w:rPr>
+          <w:rFonts w:eastAsia="Times New Roman" w:cs="Segoe UI"/>
+          <w:spacing w:val="-1"/>
+          <w:lang w:eastAsia="es-ES"/>
+        </w:rPr>
+      </w:pPr>
+      <w:r>
+        <w:rPr>
+          <w:rFonts w:eastAsia="Times New Roman" w:cs="Segoe UI"/>
+          <w:i/>
+          <w:iCs/>
+          <w:spacing w:val="-1"/>
+          <w:lang w:eastAsia="es-ES"/>
+        </w:rPr>
+        <w:t>Compilado</w:t>
+      </w:r>
+      <w:r>
+        <w:rPr>
+          <w:rFonts w:eastAsia="Times New Roman" w:cs="Segoe UI"/>
+          <w:spacing w:val="-1"/>
+          <w:lang w:eastAsia="es-ES"/>
+        </w:rPr>
+        <w:t>: No necesitas instalar ningún programa para que el programa que desarrolles funcione en el sistema operativo para el que lo compilaste.</w:t>
+      </w:r>
     </w:p>
     <w:p>
       <w:pPr>
-        <w:rPr>
+        <w:numPr>
+          <w:ilvl w:val="0"/>
+          <w:numId w:val="3"/>
+        </w:numPr>
+        <w:shd w:val="clear" w:color="auto" w:fill="FFFFFF"/>
+        <w:spacing w:before="100" w:beforeAutospacing="1" w:after="210" w:line="240" w:lineRule="auto"/>
+        <w:ind w:left="450"/>
+        <w:rPr>
+          <w:rFonts w:eastAsia="Times New Roman" w:cs="Segoe UI"/>
+          <w:spacing w:val="-1"/>
+          <w:lang w:eastAsia="es-ES"/>
+        </w:rPr>
+      </w:pPr>
+      <w:r>
+        <w:rPr>
+          <w:rFonts w:eastAsia="Times New Roman" w:cs="Segoe UI"/>
+          <w:i/>
+          <w:iCs/>
+          <w:spacing w:val="-1"/>
+          <w:lang w:eastAsia="es-ES"/>
+        </w:rPr>
+        <w:t>Estáticamente Tipado</w:t>
+      </w:r>
+      <w:r>
+        <w:rPr>
+          <w:rFonts w:eastAsia="Times New Roman" w:cs="Segoe UI"/>
+          <w:spacing w:val="-1"/>
+          <w:lang w:eastAsia="es-ES"/>
+        </w:rPr>
+        <w:t>: Las variables son tipadas de manera estática, así que si la variable </w:t>
+      </w:r>
+      <w:r>
+        <w:rPr>
+          <w:rFonts w:eastAsia="Times New Roman" w:cs="Segoe UI"/>
           <w:b/>
-        </w:rPr>
-      </w:pPr>
+          <w:bCs/>
+          <w:spacing w:val="-1"/>
+          <w:lang w:eastAsia="es-ES"/>
+        </w:rPr>
+        <w:t>x</w:t>
+      </w:r>
+      <w:r>
+        <w:rPr>
+          <w:rFonts w:eastAsia="Times New Roman" w:cs="Segoe UI"/>
+          <w:spacing w:val="-1"/>
+          <w:lang w:eastAsia="es-ES"/>
+        </w:rPr>
+        <w:t> la definiste como entera, será entera durante todo su alcance.</w:t>
+      </w:r>
     </w:p>
     <w:p>
       <w:pPr>
-        <w:rPr>
-          <w:b/>
-        </w:rPr>
-      </w:pPr>
+        <w:numPr>
+          <w:ilvl w:val="0"/>
+          <w:numId w:val="3"/>
+        </w:numPr>
+        <w:shd w:val="clear" w:color="auto" w:fill="FFFFFF"/>
+        <w:spacing w:before="100" w:beforeAutospacing="1" w:after="210" w:line="240" w:lineRule="auto"/>
+        <w:ind w:left="450"/>
+        <w:rPr>
+          <w:rFonts w:eastAsia="Times New Roman" w:cs="Segoe UI"/>
+          <w:spacing w:val="-1"/>
+          <w:lang w:eastAsia="es-ES"/>
+        </w:rPr>
+      </w:pPr>
+      <w:r>
+        <w:rPr>
+          <w:rFonts w:eastAsia="Times New Roman" w:cs="Segoe UI"/>
+          <w:i/>
+          <w:iCs/>
+          <w:spacing w:val="-1"/>
+          <w:lang w:eastAsia="es-ES"/>
+        </w:rPr>
+        <w:t>Concurrente</w:t>
+      </w:r>
+      <w:r>
+        <w:rPr>
+          <w:rFonts w:eastAsia="Times New Roman" w:cs="Segoe UI"/>
+          <w:spacing w:val="-1"/>
+          <w:lang w:eastAsia="es-ES"/>
+        </w:rPr>
+        <w:t>: Está inspirado en CSP (Communicating sequential processes</w:t>
+      </w:r>
+      <w:r>
+        <w:rPr>
+          <w:rFonts w:eastAsia="Times New Roman" w:cs="Times New Roman"/>
+          <w:spacing w:val="-1"/>
+          <w:lang w:eastAsia="es-ES"/>
+        </w:rPr>
+        <w:t> </w:t>
+      </w:r>
+      <w:r>
+        <w:rPr>
+          <w:rFonts w:eastAsia="Times New Roman" w:cs="Georgia"/>
+          <w:spacing w:val="-1"/>
+          <w:lang w:eastAsia="es-ES"/>
+        </w:rPr>
+        <w:t>—</w:t>
+      </w:r>
+      <w:r>
+        <w:rPr>
+          <w:rFonts w:eastAsia="Times New Roman" w:cs="Times New Roman"/>
+          <w:spacing w:val="-1"/>
+          <w:lang w:eastAsia="es-ES"/>
+        </w:rPr>
+        <w:t> </w:t>
+      </w:r>
+      <w:r>
+        <w:rPr>
+          <w:rFonts w:eastAsia="Times New Roman" w:cs="Segoe UI"/>
+          <w:spacing w:val="-1"/>
+          <w:lang w:eastAsia="es-ES"/>
+        </w:rPr>
+        <w:t>de Charles Antony Hoare, ganador del premio Turing en 1980).</w:t>
+      </w:r>
+      <w:r>
+        <w:rPr>
+          <w:rFonts w:eastAsia="Times New Roman" w:cs="Segoe UI"/>
+          <w:spacing w:val="-1"/>
+          <w:lang w:eastAsia="es-ES"/>
+        </w:rPr>
+        <w:t xml:space="preserve"> </w:t>
+      </w:r>
     </w:p>
     <w:p>
       <w:pPr>
-        <w:rPr>
-          <w:b/>
-        </w:rPr>
-      </w:pPr>
+        <w:numPr>
+          <w:ilvl w:val="0"/>
+          <w:numId w:val="3"/>
+        </w:numPr>
+        <w:shd w:val="clear" w:color="auto" w:fill="FFFFFF"/>
+        <w:spacing w:before="100" w:beforeAutospacing="1" w:after="210" w:line="240" w:lineRule="auto"/>
+        <w:ind w:left="450"/>
+        <w:rPr>
+          <w:rFonts w:eastAsia="Times New Roman" w:cs="Segoe UI"/>
+          <w:spacing w:val="-1"/>
+          <w:lang w:eastAsia="es-ES"/>
+        </w:rPr>
+      </w:pPr>
+      <w:r>
+        <w:rPr>
+          <w:rFonts w:eastAsia="Times New Roman" w:cs="Segoe UI"/>
+          <w:i/>
+          <w:iCs/>
+          <w:spacing w:val="-1"/>
+          <w:lang w:eastAsia="es-ES"/>
+        </w:rPr>
+        <w:t>Uso poco usual de POO</w:t>
+      </w:r>
+      <w:r>
+        <w:rPr>
+          <w:rFonts w:eastAsia="Times New Roman" w:cs="Segoe UI"/>
+          <w:spacing w:val="-1"/>
+          <w:lang w:eastAsia="es-ES"/>
+        </w:rPr>
+        <w:t>: Go no usa clases, no usa herencia y el uso de interfaces se realiza de manera implícita. Esto con el fin de mejorar el rendimiento al momento de diseñar tu software.</w:t>
+      </w:r>
     </w:p>
     <w:p>
       <w:pPr>
         <w:rPr>
+          <w:rFonts w:eastAsia="Times New Roman"/>
+          <w:lang w:eastAsia="es-ES"/>
+        </w:rPr>
+      </w:pPr>
+      <w:r>
+        <w:rPr>
+          <w:rFonts w:eastAsia="Times New Roman"/>
+          <w:lang w:eastAsia="es-ES"/>
+        </w:rPr>
+        <w:t xml:space="preserve">Es por lo anterior que su aprendizaje es bastante sencillo, sobre todo viniendo de lenguajes de programación orientada a objetos como C++ o JAVA. </w:t>
+      </w:r>
+    </w:p>
+    <w:p>
+      <w:pPr>
+        <w:pStyle w:val="Ttulo2"/>
+      </w:pPr>
+      <w:bookmarkStart w:id="2" w:name="_Toc449542927"/>
+      <w:r>
+        <w:lastRenderedPageBreak/>
+        <w:t>Paquetes de GO</w:t>
+      </w:r>
+      <w:bookmarkEnd w:id="2"/>
+    </w:p>
+    <w:p/>
+    <w:p>
+      <w:r>
+        <w:t>En Go no se trabaja con librer</w:t>
+      </w:r>
+      <w:r>
+        <w:t>ías, se trabaja con paquetes. Estos est</w:t>
+      </w:r>
+      <w:r>
+        <w:t xml:space="preserve">án formados por varios archivos “.go” los cuales ayudan a organizar el código y añaden funcionalidades. </w:t>
+      </w:r>
+    </w:p>
+    <w:p>
+      <w:r>
+        <w:t xml:space="preserve">Gracias a la gran comunidad de desarrolladores que hay detrás de Go puedes encontrar un sinfín de paquetes dedicados a tareas muy específicas. Por ejemplo, el paquete </w:t>
+      </w:r>
+      <w:r>
+        <w:rPr>
           <w:b/>
         </w:rPr>
-      </w:pPr>
+        <w:t>resize</w:t>
+      </w:r>
+      <w:r>
+        <w:t xml:space="preserve"> se encarga de ofrecer funciones para el redimensionamiento de imágenes, apoyándose en los paquetes de procesamiento de imágenes que ofrece Go.</w:t>
+      </w:r>
+    </w:p>
+    <w:p>
+      <w:r>
+        <w:t xml:space="preserve">Dado que existen muchos desarrolladores detrás de Go creando nuevos paquetes para ofrecer nuevas funcionalidades, Go ha de tener una gran integración con </w:t>
+      </w:r>
+      <w:r>
+        <w:rPr>
+          <w:b/>
+        </w:rPr>
+        <w:t>GitHub</w:t>
+      </w:r>
+      <w:r>
+        <w:t xml:space="preserve"> para poder integrar paquetes sin tener que descargar el repositorio del desarrollador.</w:t>
+      </w:r>
+    </w:p>
+    <w:p>
+      <w:r>
+        <w:t>Si quisiéramos añadir a nuestro software las funciones de redimensionamiento de imágenes, deberíamos hacer:</w:t>
+      </w:r>
+    </w:p>
+    <w:p>
+      <w:pPr>
+        <w:shd w:val="clear" w:color="auto" w:fill="E7E6E6" w:themeFill="background2"/>
+        <w:rPr>
+          <w:rFonts w:ascii="Consolas" w:hAnsi="Consolas"/>
+          <w:sz w:val="18"/>
+          <w:szCs w:val="18"/>
+        </w:rPr>
+      </w:pPr>
+      <w:r>
+        <w:tab/>
+      </w:r>
+      <w:r>
+        <w:rPr>
+          <w:rFonts w:ascii="Consolas" w:hAnsi="Consolas"/>
+          <w:sz w:val="18"/>
+          <w:szCs w:val="18"/>
+        </w:rPr>
+        <w:t xml:space="preserve">$Go get github.com/nfnt/resize </w:t>
+      </w:r>
+      <w:r>
+        <w:rPr>
+          <w:rFonts w:ascii="Consolas" w:hAnsi="Consolas"/>
+          <w:sz w:val="18"/>
+          <w:szCs w:val="18"/>
+        </w:rPr>
+        <w:tab/>
+      </w:r>
+      <w:r>
+        <w:rPr>
+          <w:rFonts w:ascii="Consolas" w:hAnsi="Consolas"/>
+          <w:sz w:val="18"/>
+          <w:szCs w:val="18"/>
+        </w:rPr>
+        <w:tab/>
+        <w:t>//añadimos el paquete para trabajar con el</w:t>
+      </w:r>
+    </w:p>
+    <w:p>
+      <w:pPr>
+        <w:shd w:val="clear" w:color="auto" w:fill="E7E6E6" w:themeFill="background2"/>
+        <w:rPr>
+          <w:rFonts w:ascii="Consolas" w:hAnsi="Consolas"/>
+          <w:sz w:val="18"/>
+          <w:szCs w:val="18"/>
+        </w:rPr>
+      </w:pPr>
+      <w:r>
+        <w:rPr>
+          <w:rFonts w:ascii="Consolas" w:hAnsi="Consolas"/>
+          <w:sz w:val="18"/>
+          <w:szCs w:val="18"/>
+        </w:rPr>
+        <w:tab/>
+        <w:t>//Y en el código…</w:t>
+      </w:r>
+    </w:p>
+    <w:p>
+      <w:pPr>
+        <w:shd w:val="clear" w:color="auto" w:fill="E7E6E6" w:themeFill="background2"/>
+        <w:rPr>
+          <w:rFonts w:ascii="Consolas" w:hAnsi="Consolas"/>
+          <w:sz w:val="18"/>
+          <w:szCs w:val="18"/>
+        </w:rPr>
+      </w:pPr>
+      <w:r>
+        <w:rPr>
+          <w:rFonts w:ascii="Consolas" w:hAnsi="Consolas"/>
+          <w:sz w:val="18"/>
+          <w:szCs w:val="18"/>
+        </w:rPr>
+        <w:tab/>
+        <w:t>Import (</w:t>
+      </w:r>
+    </w:p>
+    <w:p>
+      <w:pPr>
+        <w:shd w:val="clear" w:color="auto" w:fill="E7E6E6" w:themeFill="background2"/>
+        <w:rPr>
+          <w:rFonts w:ascii="Consolas" w:hAnsi="Consolas"/>
+          <w:sz w:val="18"/>
+          <w:szCs w:val="18"/>
+        </w:rPr>
+      </w:pPr>
+      <w:r>
+        <w:rPr>
+          <w:rFonts w:ascii="Consolas" w:hAnsi="Consolas"/>
+          <w:sz w:val="18"/>
+          <w:szCs w:val="18"/>
+        </w:rPr>
+        <w:tab/>
+      </w:r>
+      <w:r>
+        <w:rPr>
+          <w:rFonts w:ascii="Consolas" w:hAnsi="Consolas"/>
+          <w:sz w:val="18"/>
+          <w:szCs w:val="18"/>
+        </w:rPr>
+        <w:tab/>
+        <w:t>“github.com/nfnt/resize”</w:t>
+      </w:r>
+    </w:p>
+    <w:p>
+      <w:pPr>
+        <w:shd w:val="clear" w:color="auto" w:fill="E7E6E6" w:themeFill="background2"/>
+        <w:rPr>
+          <w:rFonts w:ascii="Consolas" w:hAnsi="Consolas"/>
+          <w:sz w:val="18"/>
+          <w:szCs w:val="18"/>
+        </w:rPr>
+      </w:pPr>
+      <w:r>
+        <w:rPr>
+          <w:rFonts w:ascii="Consolas" w:hAnsi="Consolas"/>
+          <w:sz w:val="18"/>
+          <w:szCs w:val="18"/>
+        </w:rPr>
+        <w:t xml:space="preserve">            </w:t>
+      </w:r>
+      <w:r>
+        <w:rPr>
+          <w:rFonts w:ascii="Consolas" w:hAnsi="Consolas"/>
+          <w:sz w:val="18"/>
+          <w:szCs w:val="18"/>
+        </w:rPr>
+        <w:t xml:space="preserve">) </w:t>
+      </w:r>
+    </w:p>
+    <w:p>
+      <w:pPr>
+        <w:rPr>
+          <w:b/>
+        </w:rPr>
+      </w:pPr>
+      <w:r>
+        <w:rPr>
+          <w:b/>
+        </w:rPr>
+        <w:tab/>
+      </w:r>
+    </w:p>
+    <w:p/>
+    <w:p>
+      <w:r>
+        <w:t>Para la realización del proyecto hemos trabajado con varios paquetes de Go</w:t>
+      </w:r>
+    </w:p>
+    <w:p/>
+    <w:p>
+      <w:r>
+        <w:tab/>
+      </w:r>
+      <w:r>
+        <w:tab/>
+        <w:t>//Incluir tema de paquetes de valyala y el de rpc2</w:t>
+      </w:r>
+    </w:p>
+    <w:p>
+      <w:r>
+        <w:tab/>
+      </w:r>
+      <w:r>
+        <w:tab/>
+        <w:t>//Detrás de este apartado viene el del TensorFlow</w:t>
+      </w:r>
+    </w:p>
+    <w:p>
+      <w:r>
+        <w:tab/>
+      </w:r>
+      <w:r>
+        <w:tab/>
+        <w:t>//Despues  de tensorFlow viene el de la estructura del proyecto.</w:t>
+      </w:r>
+      <w:bookmarkStart w:id="3" w:name="_GoBack"/>
+      <w:bookmarkEnd w:id="3"/>
     </w:p>
     <w:sectPr>
       <w:footerReference w:type="default" r:id="rId13"/>
@@ -1230,7 +1724,7 @@
                                     <w:sz w:val="16"/>
                                     <w:szCs w:val="16"/>
                                   </w:rPr>
-                                  <w:t>3</w:t>
+                                  <w:t>4</w:t>
                                 </w:r>
                                 <w:r>
                                   <w:rPr>
@@ -1301,7 +1795,7 @@
                               <w:sz w:val="16"/>
                               <w:szCs w:val="16"/>
                             </w:rPr>
-                            <w:t>3</w:t>
+                            <w:t>4</w:t>
                           </w:r>
                           <w:r>
                             <w:rPr>
@@ -1528,11 +2022,163 @@
       </w:pPr>
     </w:lvl>
   </w:abstractNum>
+  <w:abstractNum w:abstractNumId="2" w15:restartNumberingAfterBreak="0">
+    <w:nsid w:val="79656C20"/>
+    <w:multiLevelType w:val="multilevel"/>
+    <w:tmpl w:val="92E03AC8"/>
+    <w:lvl w:ilvl="0">
+      <w:start w:val="1"/>
+      <w:numFmt w:val="bullet"/>
+      <w:lvlText w:val=""/>
+      <w:lvlJc w:val="left"/>
+      <w:pPr>
+        <w:tabs>
+          <w:tab w:val="num" w:pos="720"/>
+        </w:tabs>
+        <w:ind w:left="720" w:hanging="360"/>
+      </w:pPr>
+      <w:rPr>
+        <w:rFonts w:ascii="Symbol" w:hAnsi="Symbol" w:hint="default"/>
+        <w:sz w:val="20"/>
+      </w:rPr>
+    </w:lvl>
+    <w:lvl w:ilvl="1" w:tentative="1">
+      <w:start w:val="1"/>
+      <w:numFmt w:val="bullet"/>
+      <w:lvlText w:val="o"/>
+      <w:lvlJc w:val="left"/>
+      <w:pPr>
+        <w:tabs>
+          <w:tab w:val="num" w:pos="1440"/>
+        </w:tabs>
+        <w:ind w:left="1440" w:hanging="360"/>
+      </w:pPr>
+      <w:rPr>
+        <w:rFonts w:ascii="Courier New" w:hAnsi="Courier New" w:hint="default"/>
+        <w:sz w:val="20"/>
+      </w:rPr>
+    </w:lvl>
+    <w:lvl w:ilvl="2" w:tentative="1">
+      <w:start w:val="1"/>
+      <w:numFmt w:val="bullet"/>
+      <w:lvlText w:val=""/>
+      <w:lvlJc w:val="left"/>
+      <w:pPr>
+        <w:tabs>
+          <w:tab w:val="num" w:pos="2160"/>
+        </w:tabs>
+        <w:ind w:left="2160" w:hanging="360"/>
+      </w:pPr>
+      <w:rPr>
+        <w:rFonts w:ascii="Wingdings" w:hAnsi="Wingdings" w:hint="default"/>
+        <w:sz w:val="20"/>
+      </w:rPr>
+    </w:lvl>
+    <w:lvl w:ilvl="3" w:tentative="1">
+      <w:start w:val="1"/>
+      <w:numFmt w:val="bullet"/>
+      <w:lvlText w:val=""/>
+      <w:lvlJc w:val="left"/>
+      <w:pPr>
+        <w:tabs>
+          <w:tab w:val="num" w:pos="2880"/>
+        </w:tabs>
+        <w:ind w:left="2880" w:hanging="360"/>
+      </w:pPr>
+      <w:rPr>
+        <w:rFonts w:ascii="Wingdings" w:hAnsi="Wingdings" w:hint="default"/>
+        <w:sz w:val="20"/>
+      </w:rPr>
+    </w:lvl>
+    <w:lvl w:ilvl="4" w:tentative="1">
+      <w:start w:val="1"/>
+      <w:numFmt w:val="bullet"/>
+      <w:lvlText w:val=""/>
+      <w:lvlJc w:val="left"/>
+      <w:pPr>
+        <w:tabs>
+          <w:tab w:val="num" w:pos="3600"/>
+        </w:tabs>
+        <w:ind w:left="3600" w:hanging="360"/>
+      </w:pPr>
+      <w:rPr>
+        <w:rFonts w:ascii="Wingdings" w:hAnsi="Wingdings" w:hint="default"/>
+        <w:sz w:val="20"/>
+      </w:rPr>
+    </w:lvl>
+    <w:lvl w:ilvl="5" w:tentative="1">
+      <w:start w:val="1"/>
+      <w:numFmt w:val="bullet"/>
+      <w:lvlText w:val=""/>
+      <w:lvlJc w:val="left"/>
+      <w:pPr>
+        <w:tabs>
+          <w:tab w:val="num" w:pos="4320"/>
+        </w:tabs>
+        <w:ind w:left="4320" w:hanging="360"/>
+      </w:pPr>
+      <w:rPr>
+        <w:rFonts w:ascii="Wingdings" w:hAnsi="Wingdings" w:hint="default"/>
+        <w:sz w:val="20"/>
+      </w:rPr>
+    </w:lvl>
+    <w:lvl w:ilvl="6" w:tentative="1">
+      <w:start w:val="1"/>
+      <w:numFmt w:val="bullet"/>
+      <w:lvlText w:val=""/>
+      <w:lvlJc w:val="left"/>
+      <w:pPr>
+        <w:tabs>
+          <w:tab w:val="num" w:pos="5040"/>
+        </w:tabs>
+        <w:ind w:left="5040" w:hanging="360"/>
+      </w:pPr>
+      <w:rPr>
+        <w:rFonts w:ascii="Wingdings" w:hAnsi="Wingdings" w:hint="default"/>
+        <w:sz w:val="20"/>
+      </w:rPr>
+    </w:lvl>
+    <w:lvl w:ilvl="7" w:tentative="1">
+      <w:start w:val="1"/>
+      <w:numFmt w:val="bullet"/>
+      <w:lvlText w:val=""/>
+      <w:lvlJc w:val="left"/>
+      <w:pPr>
+        <w:tabs>
+          <w:tab w:val="num" w:pos="5760"/>
+        </w:tabs>
+        <w:ind w:left="5760" w:hanging="360"/>
+      </w:pPr>
+      <w:rPr>
+        <w:rFonts w:ascii="Wingdings" w:hAnsi="Wingdings" w:hint="default"/>
+        <w:sz w:val="20"/>
+      </w:rPr>
+    </w:lvl>
+    <w:lvl w:ilvl="8" w:tentative="1">
+      <w:start w:val="1"/>
+      <w:numFmt w:val="bullet"/>
+      <w:lvlText w:val=""/>
+      <w:lvlJc w:val="left"/>
+      <w:pPr>
+        <w:tabs>
+          <w:tab w:val="num" w:pos="6480"/>
+        </w:tabs>
+        <w:ind w:left="6480" w:hanging="360"/>
+      </w:pPr>
+      <w:rPr>
+        <w:rFonts w:ascii="Wingdings" w:hAnsi="Wingdings" w:hint="default"/>
+        <w:sz w:val="20"/>
+      </w:rPr>
+    </w:lvl>
+  </w:abstractNum>
   <w:num w:numId="1">
     <w:abstractNumId w:val="1"/>
   </w:num>
   <w:num w:numId="2">
     <w:abstractNumId w:val="0"/>
+  </w:num>
+  <w:num w:numId="3">
+    <w:abstractNumId w:val="2"/>
   </w:num>
 </w:numbering>
 </file>
@@ -1963,7 +2609,6 @@
     <w:next w:val="Normal"/>
     <w:link w:val="Ttulo2Car"/>
     <w:uiPriority w:val="9"/>
-    <w:semiHidden/>
     <w:unhideWhenUsed/>
     <w:qFormat/>
     <w:rsid w:val="007C5807"/>
@@ -2245,7 +2890,6 @@
     <w:basedOn w:val="Fuentedeprrafopredeter"/>
     <w:link w:val="Ttulo2"/>
     <w:uiPriority w:val="9"/>
-    <w:semiHidden/>
     <w:rsid w:val="007C5807"/>
     <w:rPr>
       <w:rFonts w:asciiTheme="majorHAnsi" w:eastAsiaTheme="majorEastAsia" w:hAnsiTheme="majorHAnsi" w:cstheme="majorBidi"/>
@@ -2627,6 +3271,24 @@
     <w:pPr>
       <w:ind w:left="720"/>
       <w:contextualSpacing/>
+    </w:pPr>
+  </w:style>
+  <w:style w:type="character" w:customStyle="1" w:styleId="apple-converted-space">
+    <w:name w:val="apple-converted-space"/>
+    <w:basedOn w:val="Fuentedeprrafopredeter"/>
+    <w:rsid w:val="004A50C3"/>
+  </w:style>
+  <w:style w:type="paragraph" w:styleId="TDC2">
+    <w:name w:val="toc 2"/>
+    <w:basedOn w:val="Normal"/>
+    <w:next w:val="Normal"/>
+    <w:autoRedefine/>
+    <w:uiPriority w:val="39"/>
+    <w:unhideWhenUsed/>
+    <w:rsid w:val="00634ECA"/>
+    <w:pPr>
+      <w:spacing w:after="100"/>
+      <w:ind w:left="210"/>
     </w:pPr>
   </w:style>
 </w:styles>
@@ -2811,6 +3473,20 @@
     <w:pitch w:val="variable"/>
     <w:sig w:usb0="E0002EFF" w:usb1="C0007843" w:usb2="00000009" w:usb3="00000000" w:csb0="000001FF" w:csb1="00000000"/>
   </w:font>
+  <w:font w:name="Courier New">
+    <w:panose1 w:val="02070309020205020404"/>
+    <w:charset w:val="00"/>
+    <w:family w:val="modern"/>
+    <w:pitch w:val="fixed"/>
+    <w:sig w:usb0="E0002EFF" w:usb1="C0007843" w:usb2="00000009" w:usb3="00000000" w:csb0="000001FF" w:csb1="00000000"/>
+  </w:font>
+  <w:font w:name="Wingdings">
+    <w:panose1 w:val="05000000000000000000"/>
+    <w:charset w:val="02"/>
+    <w:family w:val="auto"/>
+    <w:pitch w:val="variable"/>
+    <w:sig w:usb0="00000000" w:usb1="10000000" w:usb2="00000000" w:usb3="00000000" w:csb0="80000000" w:csb1="00000000"/>
+  </w:font>
   <w:font w:name="Calibri">
     <w:panose1 w:val="020F0502020204030204"/>
     <w:charset w:val="00"/>
@@ -2824,6 +3500,27 @@
     <w:family w:val="swiss"/>
     <w:pitch w:val="variable"/>
     <w:sig w:usb0="A00002EF" w:usb1="4000207B" w:usb2="00000000" w:usb3="00000000" w:csb0="0000019F" w:csb1="00000000"/>
+  </w:font>
+  <w:font w:name="Segoe UI">
+    <w:panose1 w:val="020B0502040204020203"/>
+    <w:charset w:val="00"/>
+    <w:family w:val="swiss"/>
+    <w:pitch w:val="variable"/>
+    <w:sig w:usb0="E4002EFF" w:usb1="C000E47F" w:usb2="00000009" w:usb3="00000000" w:csb0="000001FF" w:csb1="00000000"/>
+  </w:font>
+  <w:font w:name="Georgia">
+    <w:panose1 w:val="02040502050405020303"/>
+    <w:charset w:val="00"/>
+    <w:family w:val="roman"/>
+    <w:pitch w:val="variable"/>
+    <w:sig w:usb0="00000287" w:usb1="00000000" w:usb2="00000000" w:usb3="00000000" w:csb0="0000009F" w:csb1="00000000"/>
+  </w:font>
+  <w:font w:name="Consolas">
+    <w:panose1 w:val="020B0609020204030204"/>
+    <w:charset w:val="00"/>
+    <w:family w:val="modern"/>
+    <w:pitch w:val="fixed"/>
+    <w:sig w:usb0="E00002FF" w:usb1="0000FCFF" w:usb2="00000001" w:usb3="00000000" w:csb0="0000019F" w:csb1="00000000"/>
   </w:font>
 </w:fonts>
 </file>
@@ -2844,8 +3541,10 @@
   </w:compat>
   <w:rsids>
     <w:rsidRoot w:val="00294FD0"/>
+    <w:rsid w:val="000D31D5"/>
     <w:rsid w:val="00125DF3"/>
     <w:rsid w:val="00294FD0"/>
+    <w:rsid w:val="00323B4F"/>
     <w:rsid w:val="00415A95"/>
     <w:rsid w:val="00524590"/>
   </w:rsids>
@@ -3607,7 +4306,7 @@
 </file>
 
 <file path=customXml/itemProps2.xml><?xml version="1.0" encoding="utf-8"?>
-<ds:datastoreItem xmlns:ds="http://schemas.openxmlformats.org/officeDocument/2006/customXml" ds:itemID="{E5CCD700-AF3C-40F2-85CC-CA0E10B017B3}">
+<ds:datastoreItem xmlns:ds="http://schemas.openxmlformats.org/officeDocument/2006/customXml" ds:itemID="{A799DEAA-2F2D-4CF6-97FA-149B5D2E0106}">
   <ds:schemaRefs>
     <ds:schemaRef ds:uri="http://schemas.openxmlformats.org/officeDocument/2006/bibliography"/>
   </ds:schemaRefs>

</xml_diff>

<commit_message>
Añadida una frase mas (menos samba mas tabalhar)
</commit_message>
<xml_diff>
--- a/Memoria.docx
+++ b/Memoria.docx
@@ -224,6 +224,7 @@
                   <w:dataBinding w:prefixMappings="xmlns:ns0='http://schemas.openxmlformats.org/package/2006/metadata/core-properties' xmlns:ns1='http://purl.org/dc/elements/1.1/'" w:xpath="/ns0:coreProperties[1]/ns1:creator[1]" w:storeItemID="{6C3C8BC8-F283-45AE-878A-BAB7291924A1}"/>
                   <w:text/>
                 </w:sdtPr>
+                <w:sdtEndPr/>
                 <w:sdtContent>
                   <w:p>
                     <w:pPr>
@@ -509,8 +510,6 @@
               <w:fldChar w:fldCharType="end"/>
             </w:r>
           </w:hyperlink>
-          <w:bookmarkStart w:id="0" w:name="_GoBack"/>
-          <w:bookmarkEnd w:id="0"/>
         </w:p>
         <w:p>
           <w:pPr>
@@ -676,11 +675,12 @@
       <w:pPr>
         <w:pStyle w:val="Ttulo1"/>
       </w:pPr>
-      <w:bookmarkStart w:id="1" w:name="_Toc449546573"/>
-      <w:r>
+      <w:bookmarkStart w:id="0" w:name="_Toc449546573"/>
+      <w:r>
+        <w:lastRenderedPageBreak/>
         <w:t>Introducción</w:t>
       </w:r>
-      <w:bookmarkEnd w:id="1"/>
+      <w:bookmarkEnd w:id="0"/>
     </w:p>
     <w:p>
       <w:r>
@@ -895,8 +895,9 @@
       <w:pPr>
         <w:pStyle w:val="Ttulo1"/>
       </w:pPr>
-      <w:bookmarkStart w:id="2" w:name="_Toc449546574"/>
-      <w:r>
+      <w:bookmarkStart w:id="1" w:name="_Toc449546574"/>
+      <w:r>
+        <w:lastRenderedPageBreak/>
         <w:t xml:space="preserve">Lenguaje Go. De </w:t>
       </w:r>
       <w:r>
@@ -905,7 +906,7 @@
       <w:r>
         <w:t xml:space="preserve"> viene y hacia dónde va</w:t>
       </w:r>
-      <w:bookmarkEnd w:id="2"/>
+      <w:bookmarkEnd w:id="1"/>
     </w:p>
     <w:p>
       <w:r>
@@ -1253,7 +1254,18 @@
     <w:p/>
     <w:p>
       <w:r>
-        <w:t>Se puede decir que “nació” en 2009 y es un lenguaje al que hoy en día están migrando sus servidores muchas empresas.</w:t>
+        <w:t>Se puede decir que “nació” en 2009 y es un lenguaje al que hoy en día están migrando sus servidores muchas empresas</w:t>
+      </w:r>
+      <w:r>
+        <w:t xml:space="preserve"> (Twitter, Docker, Google, Tumblr…</w:t>
+      </w:r>
+      <w:bookmarkStart w:id="2" w:name="_GoBack"/>
+      <w:bookmarkEnd w:id="2"/>
+      <w:r>
+        <w:t>)</w:t>
+      </w:r>
+      <w:r>
+        <w:t>.</w:t>
       </w:r>
     </w:p>
     <w:p>
@@ -1532,6 +1544,7 @@
       </w:pPr>
       <w:bookmarkStart w:id="3" w:name="_Toc449546575"/>
       <w:r>
+        <w:lastRenderedPageBreak/>
         <w:t>Paquetes de GO</w:t>
       </w:r>
       <w:bookmarkEnd w:id="3"/>
@@ -1959,7 +1972,7 @@
                                     <w:sz w:val="16"/>
                                     <w:szCs w:val="16"/>
                                   </w:rPr>
-                                  <w:t>4</w:t>
+                                  <w:t>3</w:t>
                                 </w:r>
                                 <w:r>
                                   <w:rPr>
@@ -2030,7 +2043,7 @@
                               <w:sz w:val="16"/>
                               <w:szCs w:val="16"/>
                             </w:rPr>
-                            <w:t>4</w:t>
+                            <w:t>3</w:t>
                           </w:r>
                           <w:r>
                             <w:rPr>
@@ -3759,7 +3772,7 @@
     <w:charset w:val="00"/>
     <w:family w:val="roman"/>
     <w:pitch w:val="variable"/>
-    <w:sig w:usb0="E0002EFF" w:usb1="C0007843" w:usb2="00000009" w:usb3="00000000" w:csb0="000001FF" w:csb1="00000000"/>
+    <w:sig w:usb0="E0002AFF" w:usb1="C0007843" w:usb2="00000009" w:usb3="00000000" w:csb0="000001FF" w:csb1="00000000"/>
   </w:font>
   <w:font w:name="Courier New">
     <w:panose1 w:val="02070309020205020404"/>
@@ -3787,7 +3800,7 @@
     <w:charset w:val="00"/>
     <w:family w:val="swiss"/>
     <w:pitch w:val="variable"/>
-    <w:sig w:usb0="A00002EF" w:usb1="4000207B" w:usb2="00000000" w:usb3="00000000" w:csb0="0000019F" w:csb1="00000000"/>
+    <w:sig w:usb0="A00002EF" w:usb1="4000207B" w:usb2="00000000" w:usb3="00000000" w:csb0="0000009F" w:csb1="00000000"/>
   </w:font>
   <w:font w:name="Segoe UI">
     <w:panose1 w:val="020B0502040204020203"/>
@@ -3832,9 +3845,11 @@
     <w:rsid w:val="000D31D5"/>
     <w:rsid w:val="00125DF3"/>
     <w:rsid w:val="00294FD0"/>
+    <w:rsid w:val="002C5D48"/>
     <w:rsid w:val="00323B4F"/>
     <w:rsid w:val="00415A95"/>
     <w:rsid w:val="00524590"/>
+    <w:rsid w:val="00760155"/>
     <w:rsid w:val="00AD1B7B"/>
     <w:rsid w:val="00B55C49"/>
   </w:rsids>
@@ -4608,7 +4623,7 @@
 </file>
 
 <file path=customXml/itemProps2.xml><?xml version="1.0" encoding="utf-8"?>
-<ds:datastoreItem xmlns:ds="http://schemas.openxmlformats.org/officeDocument/2006/customXml" ds:itemID="{211E1207-8603-4809-9A68-7804CBB92CD1}">
+<ds:datastoreItem xmlns:ds="http://schemas.openxmlformats.org/officeDocument/2006/customXml" ds:itemID="{E3D28841-4F68-4489-9251-77F5AEB55911}">
   <ds:schemaRefs>
     <ds:schemaRef ds:uri="http://schemas.openxmlformats.org/officeDocument/2006/bibliography"/>
   </ds:schemaRefs>

</xml_diff>